<commit_message>
Vragenlijst Update met antwoorden
</commit_message>
<xml_diff>
--- a/Memory Game/Vragenlijst_java_memory.docx
+++ b/Memory Game/Vragenlijst_java_memory.docx
@@ -69,25 +69,41 @@
     <w:p>
       <w:pPr>
         <w:pStyle w:val="Lijstalinea"/>
-        <w:numPr>
-          <w:ilvl w:val="0"/>
-          <w:numId w:val="5"/>
-        </w:numPr>
-        <w:rPr>
-          <w:rFonts w:ascii="Times New Roman" w:hAnsi="Times New Roman" w:cs="Times New Roman"/>
-          <w:b/>
-          <w:sz w:val="36"/>
-          <w:szCs w:val="24"/>
-        </w:rPr>
-      </w:pPr>
-      <w:r>
-        <w:rPr>
-          <w:rFonts w:ascii="Times New Roman" w:hAnsi="Times New Roman" w:cs="Times New Roman"/>
-          <w:b/>
-          <w:sz w:val="36"/>
-          <w:szCs w:val="24"/>
-        </w:rPr>
-        <w:t>Moet er na een bepaalde hoeveelheid fouten het spel stoppen?</w:t>
+        <w:rPr>
+          <w:rFonts w:ascii="Times New Roman" w:hAnsi="Times New Roman" w:cs="Times New Roman"/>
+          <w:b/>
+          <w:sz w:val="36"/>
+          <w:szCs w:val="24"/>
+        </w:rPr>
+      </w:pPr>
+      <w:r>
+        <w:rPr>
+          <w:rFonts w:ascii="Times New Roman" w:hAnsi="Times New Roman" w:cs="Times New Roman"/>
+          <w:b/>
+          <w:sz w:val="36"/>
+          <w:szCs w:val="24"/>
+        </w:rPr>
+        <w:t xml:space="preserve">A: Op basis van </w:t>
+      </w:r>
+      <w:proofErr w:type="spellStart"/>
+      <w:r>
+        <w:rPr>
+          <w:rFonts w:ascii="Times New Roman" w:hAnsi="Times New Roman" w:cs="Times New Roman"/>
+          <w:b/>
+          <w:sz w:val="36"/>
+          <w:szCs w:val="24"/>
+        </w:rPr>
+        <w:t>Niveau’s</w:t>
+      </w:r>
+      <w:proofErr w:type="spellEnd"/>
+      <w:r>
+        <w:rPr>
+          <w:rFonts w:ascii="Times New Roman" w:hAnsi="Times New Roman" w:cs="Times New Roman"/>
+          <w:b/>
+          <w:sz w:val="36"/>
+          <w:szCs w:val="24"/>
+        </w:rPr>
+        <w:t xml:space="preserve"> wordt de tijd bepaalt</w:t>
       </w:r>
     </w:p>
     <w:p>
@@ -111,16 +127,27 @@
           <w:sz w:val="36"/>
           <w:szCs w:val="24"/>
         </w:rPr>
-        <w:t>Moet er een highscrore stand bijgehouden worden</w:t>
-      </w:r>
-      <w:r>
-        <w:rPr>
-          <w:rFonts w:ascii="Times New Roman" w:hAnsi="Times New Roman" w:cs="Times New Roman"/>
-          <w:b/>
-          <w:sz w:val="36"/>
-          <w:szCs w:val="24"/>
-        </w:rPr>
-        <w:t>?</w:t>
+        <w:t>Moet er na een bepaalde hoeveelheid fouten het spel stoppen?</w:t>
+      </w:r>
+    </w:p>
+    <w:p>
+      <w:pPr>
+        <w:pStyle w:val="Lijstalinea"/>
+        <w:rPr>
+          <w:rFonts w:ascii="Times New Roman" w:hAnsi="Times New Roman" w:cs="Times New Roman"/>
+          <w:b/>
+          <w:sz w:val="36"/>
+          <w:szCs w:val="24"/>
+        </w:rPr>
+      </w:pPr>
+      <w:r>
+        <w:rPr>
+          <w:rFonts w:ascii="Times New Roman" w:hAnsi="Times New Roman" w:cs="Times New Roman"/>
+          <w:b/>
+          <w:sz w:val="36"/>
+          <w:szCs w:val="24"/>
+        </w:rPr>
+        <w:t>A: Aantal fouten maakt niks uit er is een tijdlimiet.</w:t>
       </w:r>
     </w:p>
     <w:p>
@@ -144,7 +171,45 @@
           <w:sz w:val="36"/>
           <w:szCs w:val="24"/>
         </w:rPr>
-        <w:t>Hoeveel punten komt er dan bij per goede set?</w:t>
+        <w:t>Moet er een highsc</w:t>
+      </w:r>
+      <w:r>
+        <w:rPr>
+          <w:rFonts w:ascii="Times New Roman" w:hAnsi="Times New Roman" w:cs="Times New Roman"/>
+          <w:b/>
+          <w:sz w:val="36"/>
+          <w:szCs w:val="24"/>
+        </w:rPr>
+        <w:t>ore stand bijgehouden worden</w:t>
+      </w:r>
+      <w:r>
+        <w:rPr>
+          <w:rFonts w:ascii="Times New Roman" w:hAnsi="Times New Roman" w:cs="Times New Roman"/>
+          <w:b/>
+          <w:sz w:val="36"/>
+          <w:szCs w:val="24"/>
+        </w:rPr>
+        <w:t>?</w:t>
+      </w:r>
+    </w:p>
+    <w:p>
+      <w:pPr>
+        <w:pStyle w:val="Lijstalinea"/>
+        <w:rPr>
+          <w:rFonts w:ascii="Times New Roman" w:hAnsi="Times New Roman" w:cs="Times New Roman"/>
+          <w:b/>
+          <w:sz w:val="36"/>
+          <w:szCs w:val="24"/>
+        </w:rPr>
+      </w:pPr>
+      <w:r>
+        <w:rPr>
+          <w:rFonts w:ascii="Times New Roman" w:hAnsi="Times New Roman" w:cs="Times New Roman"/>
+          <w:b/>
+          <w:sz w:val="36"/>
+          <w:szCs w:val="24"/>
+        </w:rPr>
+        <w:t>A: Is niet nodig.</w:t>
       </w:r>
     </w:p>
     <w:p>
@@ -168,7 +233,27 @@
           <w:sz w:val="36"/>
           <w:szCs w:val="24"/>
         </w:rPr>
-        <w:t>Mag er een geluid in komen als je bijvoorbeeld een set goed hebt?</w:t>
+        <w:t>Hoeveel punten komt er dan bij per goede set?</w:t>
+      </w:r>
+    </w:p>
+    <w:p>
+      <w:pPr>
+        <w:pStyle w:val="Lijstalinea"/>
+        <w:rPr>
+          <w:rFonts w:ascii="Times New Roman" w:hAnsi="Times New Roman" w:cs="Times New Roman"/>
+          <w:b/>
+          <w:sz w:val="36"/>
+          <w:szCs w:val="24"/>
+        </w:rPr>
+      </w:pPr>
+      <w:r>
+        <w:rPr>
+          <w:rFonts w:ascii="Times New Roman" w:hAnsi="Times New Roman" w:cs="Times New Roman"/>
+          <w:b/>
+          <w:sz w:val="36"/>
+          <w:szCs w:val="24"/>
+        </w:rPr>
+        <w:t>A: We houden geen score bij dus is niet van toepassing.</w:t>
       </w:r>
     </w:p>
     <w:p>
@@ -192,7 +277,27 @@
           <w:sz w:val="36"/>
           <w:szCs w:val="24"/>
         </w:rPr>
-        <w:t>Moet er een mogelijkheid zijn voor een reset?</w:t>
+        <w:t>Mag er een geluid in komen als je bijvoorbeeld een set goed hebt?</w:t>
+      </w:r>
+    </w:p>
+    <w:p>
+      <w:pPr>
+        <w:pStyle w:val="Lijstalinea"/>
+        <w:rPr>
+          <w:rFonts w:ascii="Times New Roman" w:hAnsi="Times New Roman" w:cs="Times New Roman"/>
+          <w:b/>
+          <w:sz w:val="36"/>
+          <w:szCs w:val="24"/>
+        </w:rPr>
+      </w:pPr>
+      <w:r>
+        <w:rPr>
+          <w:rFonts w:ascii="Times New Roman" w:hAnsi="Times New Roman" w:cs="Times New Roman"/>
+          <w:b/>
+          <w:sz w:val="36"/>
+          <w:szCs w:val="24"/>
+        </w:rPr>
+        <w:t>A: Optioneel is wel fijn als het er is!</w:t>
       </w:r>
     </w:p>
     <w:p>
@@ -216,7 +321,7 @@
           <w:sz w:val="36"/>
           <w:szCs w:val="24"/>
         </w:rPr>
-        <w:t>Als er aanpassingen gemaakt worden tot welke extensie kan dat dan zijn?</w:t>
+        <w:t>Moet er een mogelijkheid zijn voor een reset?</w:t>
       </w:r>
     </w:p>
     <w:p>
@@ -240,10 +345,156 @@
           <w:sz w:val="36"/>
           <w:szCs w:val="24"/>
         </w:rPr>
-        <w:t>Hoe groot moet het spel worden qua grootte?</w:t>
+        <w:t>A:Liever een keu</w:t>
+      </w:r>
+      <w:r>
+        <w:rPr>
+          <w:rFonts w:ascii="Times New Roman" w:hAnsi="Times New Roman" w:cs="Times New Roman"/>
+          <w:b/>
+          <w:sz w:val="36"/>
+          <w:szCs w:val="24"/>
+        </w:rPr>
+        <w:tab/>
       </w:r>
       <w:bookmarkStart w:id="0" w:name="_GoBack"/>
       <w:bookmarkEnd w:id="0"/>
+      <w:r>
+        <w:rPr>
+          <w:rFonts w:ascii="Times New Roman" w:hAnsi="Times New Roman" w:cs="Times New Roman"/>
+          <w:b/>
+          <w:sz w:val="36"/>
+          <w:szCs w:val="24"/>
+        </w:rPr>
+        <w:t xml:space="preserve">ze menu voor het </w:t>
+      </w:r>
+      <w:proofErr w:type="spellStart"/>
+      <w:r>
+        <w:rPr>
+          <w:rFonts w:ascii="Times New Roman" w:hAnsi="Times New Roman" w:cs="Times New Roman"/>
+          <w:b/>
+          <w:sz w:val="36"/>
+          <w:szCs w:val="24"/>
+        </w:rPr>
+        <w:t>Niveau’s</w:t>
+      </w:r>
+      <w:proofErr w:type="spellEnd"/>
+      <w:r>
+        <w:rPr>
+          <w:rFonts w:ascii="Times New Roman" w:hAnsi="Times New Roman" w:cs="Times New Roman"/>
+          <w:b/>
+          <w:sz w:val="36"/>
+          <w:szCs w:val="24"/>
+        </w:rPr>
+        <w:t xml:space="preserve"> bij aantal goed in bepaalde tijd Niveau omhoog.</w:t>
+      </w:r>
+    </w:p>
+    <w:p>
+      <w:pPr>
+        <w:pStyle w:val="Lijstalinea"/>
+        <w:numPr>
+          <w:ilvl w:val="0"/>
+          <w:numId w:val="5"/>
+        </w:numPr>
+        <w:rPr>
+          <w:rFonts w:ascii="Times New Roman" w:hAnsi="Times New Roman" w:cs="Times New Roman"/>
+          <w:b/>
+          <w:sz w:val="36"/>
+          <w:szCs w:val="24"/>
+        </w:rPr>
+      </w:pPr>
+      <w:r>
+        <w:rPr>
+          <w:rFonts w:ascii="Times New Roman" w:hAnsi="Times New Roman" w:cs="Times New Roman"/>
+          <w:b/>
+          <w:sz w:val="36"/>
+          <w:szCs w:val="24"/>
+        </w:rPr>
+        <w:t>Als er aanpassingen gemaakt worden tot welke extensie kan dat dan zijn?</w:t>
+      </w:r>
+    </w:p>
+    <w:p>
+      <w:pPr>
+        <w:pStyle w:val="Lijstalinea"/>
+        <w:rPr>
+          <w:rFonts w:ascii="Times New Roman" w:hAnsi="Times New Roman" w:cs="Times New Roman"/>
+          <w:b/>
+          <w:sz w:val="36"/>
+          <w:szCs w:val="24"/>
+        </w:rPr>
+      </w:pPr>
+      <w:r>
+        <w:rPr>
+          <w:rFonts w:ascii="Times New Roman" w:hAnsi="Times New Roman" w:cs="Times New Roman"/>
+          <w:b/>
+          <w:sz w:val="36"/>
+          <w:szCs w:val="24"/>
+        </w:rPr>
+        <w:t xml:space="preserve">A: Thema graag rond </w:t>
+      </w:r>
+      <w:proofErr w:type="spellStart"/>
+      <w:r>
+        <w:rPr>
+          <w:rFonts w:ascii="Times New Roman" w:hAnsi="Times New Roman" w:cs="Times New Roman"/>
+          <w:b/>
+          <w:sz w:val="36"/>
+          <w:szCs w:val="24"/>
+        </w:rPr>
+        <w:t>spongebob</w:t>
+      </w:r>
+      <w:proofErr w:type="spellEnd"/>
+      <w:r>
+        <w:rPr>
+          <w:rFonts w:ascii="Times New Roman" w:hAnsi="Times New Roman" w:cs="Times New Roman"/>
+          <w:b/>
+          <w:sz w:val="36"/>
+          <w:szCs w:val="24"/>
+        </w:rPr>
+        <w:t>.</w:t>
+      </w:r>
+    </w:p>
+    <w:p>
+      <w:pPr>
+        <w:pStyle w:val="Lijstalinea"/>
+        <w:numPr>
+          <w:ilvl w:val="0"/>
+          <w:numId w:val="5"/>
+        </w:numPr>
+        <w:rPr>
+          <w:rFonts w:ascii="Times New Roman" w:hAnsi="Times New Roman" w:cs="Times New Roman"/>
+          <w:b/>
+          <w:sz w:val="36"/>
+          <w:szCs w:val="24"/>
+        </w:rPr>
+      </w:pPr>
+      <w:r>
+        <w:rPr>
+          <w:rFonts w:ascii="Times New Roman" w:hAnsi="Times New Roman" w:cs="Times New Roman"/>
+          <w:b/>
+          <w:sz w:val="36"/>
+          <w:szCs w:val="24"/>
+        </w:rPr>
+        <w:t>Hoe groot moet het spel worden qua grootte?</w:t>
+      </w:r>
+    </w:p>
+    <w:p>
+      <w:pPr>
+        <w:pStyle w:val="Lijstalinea"/>
+        <w:rPr>
+          <w:rFonts w:ascii="Times New Roman" w:hAnsi="Times New Roman" w:cs="Times New Roman"/>
+          <w:b/>
+          <w:sz w:val="36"/>
+          <w:szCs w:val="24"/>
+        </w:rPr>
+      </w:pPr>
+      <w:r>
+        <w:rPr>
+          <w:rFonts w:ascii="Times New Roman" w:hAnsi="Times New Roman" w:cs="Times New Roman"/>
+          <w:b/>
+          <w:sz w:val="36"/>
+          <w:szCs w:val="24"/>
+        </w:rPr>
+        <w:t>A:Groot genoeg.</w:t>
+      </w:r>
     </w:p>
     <w:sectPr>
       <w:pgSz w:w="11906" w:h="16838"/>

</xml_diff>